<commit_message>
Have completed draft of math questions on HW2
</commit_message>
<xml_diff>
--- a/Homework/HW2/MathQuestions.docx
+++ b/Homework/HW2/MathQuestions.docx
@@ -21,6 +21,8 @@
       <w:r>
         <w:t>Introduction to AI</w:t>
       </w:r>
+      <w:bookmarkStart w:id="0" w:name="_GoBack"/>
+      <w:bookmarkEnd w:id="0"/>
     </w:p>
     <w:p>
       <w:r>
@@ -17389,7 +17391,13 @@
     <w:p/>
     <w:p>
       <w:r>
-        <w:t>Notice how the x and y axis can never both be 0 or 1, hence there are no circles on those points</w:t>
+        <w:t>Notice how the x and y axis can never both be</w:t>
+      </w:r>
+      <w:r>
+        <w:t xml:space="preserve"> the same value,</w:t>
+      </w:r>
+      <w:r>
+        <w:t xml:space="preserve"> 0 or 1, hence there are no circles on those points</w:t>
       </w:r>
       <w:r>
         <w:t xml:space="preserve">. </w:t>
@@ -18653,411 +18661,896 @@
       </w:r>
     </w:p>
     <w:p>
-      <w:bookmarkStart w:id="0" w:name="_GoBack"/>
-      <w:bookmarkEnd w:id="0"/>
+      <m:oMathPara>
+        <m:oMath>
+          <m:r>
+            <w:rPr>
+              <w:rFonts w:ascii="Cambria Math" w:hAnsi="Cambria Math"/>
+            </w:rPr>
+            <m:t xml:space="preserve">a3=a1*w13+a2*w23+a0*w0 </m:t>
+          </m:r>
+        </m:oMath>
+      </m:oMathPara>
+    </w:p>
+    <w:p>
+      <m:oMathPara>
+        <m:oMath>
+          <m:r>
+            <w:rPr>
+              <w:rFonts w:ascii="Cambria Math" w:hAnsi="Cambria Math"/>
+            </w:rPr>
+            <m:t>a</m:t>
+          </m:r>
+          <m:r>
+            <w:rPr>
+              <w:rFonts w:ascii="Cambria Math" w:hAnsi="Cambria Math"/>
+            </w:rPr>
+            <m:t>4</m:t>
+          </m:r>
+          <m:r>
+            <w:rPr>
+              <w:rFonts w:ascii="Cambria Math" w:hAnsi="Cambria Math"/>
+            </w:rPr>
+            <m:t>=a1*w</m:t>
+          </m:r>
+          <m:r>
+            <w:rPr>
+              <w:rFonts w:ascii="Cambria Math" w:hAnsi="Cambria Math"/>
+            </w:rPr>
+            <m:t>14</m:t>
+          </m:r>
+          <m:r>
+            <w:rPr>
+              <w:rFonts w:ascii="Cambria Math" w:hAnsi="Cambria Math"/>
+            </w:rPr>
+            <m:t>+a2*w</m:t>
+          </m:r>
+          <m:r>
+            <w:rPr>
+              <w:rFonts w:ascii="Cambria Math" w:hAnsi="Cambria Math"/>
+            </w:rPr>
+            <m:t>24</m:t>
+          </m:r>
+          <m:r>
+            <w:rPr>
+              <w:rFonts w:ascii="Cambria Math" w:hAnsi="Cambria Math"/>
+            </w:rPr>
+            <m:t>+a0*w0</m:t>
+          </m:r>
+        </m:oMath>
+      </m:oMathPara>
+    </w:p>
+    <w:p>
+      <m:oMathPara>
+        <m:oMath>
+          <m:r>
+            <w:rPr>
+              <w:rFonts w:ascii="Cambria Math" w:hAnsi="Cambria Math"/>
+            </w:rPr>
+            <m:t>a</m:t>
+          </m:r>
+          <m:r>
+            <w:rPr>
+              <w:rFonts w:ascii="Cambria Math" w:hAnsi="Cambria Math"/>
+            </w:rPr>
+            <m:t>5</m:t>
+          </m:r>
+          <m:r>
+            <w:rPr>
+              <w:rFonts w:ascii="Cambria Math" w:hAnsi="Cambria Math"/>
+            </w:rPr>
+            <m:t>=a</m:t>
+          </m:r>
+          <m:r>
+            <w:rPr>
+              <w:rFonts w:ascii="Cambria Math" w:hAnsi="Cambria Math"/>
+            </w:rPr>
+            <m:t>3</m:t>
+          </m:r>
+          <m:r>
+            <w:rPr>
+              <w:rFonts w:ascii="Cambria Math" w:hAnsi="Cambria Math"/>
+            </w:rPr>
+            <m:t>*w</m:t>
+          </m:r>
+          <m:r>
+            <w:rPr>
+              <w:rFonts w:ascii="Cambria Math" w:hAnsi="Cambria Math"/>
+            </w:rPr>
+            <m:t>35</m:t>
+          </m:r>
+          <m:r>
+            <w:rPr>
+              <w:rFonts w:ascii="Cambria Math" w:hAnsi="Cambria Math"/>
+            </w:rPr>
+            <m:t>+a</m:t>
+          </m:r>
+          <m:r>
+            <w:rPr>
+              <w:rFonts w:ascii="Cambria Math" w:hAnsi="Cambria Math"/>
+            </w:rPr>
+            <m:t>4</m:t>
+          </m:r>
+          <m:r>
+            <w:rPr>
+              <w:rFonts w:ascii="Cambria Math" w:hAnsi="Cambria Math"/>
+            </w:rPr>
+            <m:t>*w</m:t>
+          </m:r>
+          <m:r>
+            <w:rPr>
+              <w:rFonts w:ascii="Cambria Math" w:hAnsi="Cambria Math"/>
+            </w:rPr>
+            <m:t>45</m:t>
+          </m:r>
+          <m:r>
+            <w:rPr>
+              <w:rFonts w:ascii="Cambria Math" w:hAnsi="Cambria Math"/>
+            </w:rPr>
+            <m:t>+a0*w0</m:t>
+          </m:r>
+        </m:oMath>
+      </m:oMathPara>
     </w:p>
     <w:p>
       <w:r>
-        <w:t>We can validate this neural network by running through the 4 combinations of a1 and a2:</w:t>
+        <w:t>Each output cell (a3, a4, a5) produces either a 1 or zero based on if its values that it sums come out to a positive (1) or negative (0) value.</w:t>
+      </w:r>
+    </w:p>
+    <w:p>
+      <w:r>
+        <w:t>We can validate this neural network by running through the 4 combinations of a1 and a2</w:t>
+      </w:r>
+      <w:r>
+        <w:t xml:space="preserve"> and comparing to the XOR function</w:t>
+      </w:r>
+      <w:r>
+        <w:t>:</w:t>
       </w:r>
     </w:p>
     <w:tbl>
       <w:tblPr>
         <w:tblStyle w:val="TableGrid"/>
         <w:tblW w:w="0" w:type="auto"/>
+        <w:jc w:val="center"/>
         <w:tblLook w:val="04A0" w:firstRow="1" w:lastRow="0" w:firstColumn="1" w:lastColumn="0" w:noHBand="0" w:noVBand="1"/>
       </w:tblPr>
       <w:tblGrid>
-        <w:gridCol w:w="1558"/>
-        <w:gridCol w:w="1558"/>
-        <w:gridCol w:w="1558"/>
-        <w:gridCol w:w="1558"/>
-        <w:gridCol w:w="1559"/>
-        <w:gridCol w:w="1559"/>
+        <w:gridCol w:w="625"/>
+        <w:gridCol w:w="540"/>
+        <w:gridCol w:w="1620"/>
+        <w:gridCol w:w="1620"/>
+        <w:gridCol w:w="1620"/>
+        <w:gridCol w:w="540"/>
       </w:tblGrid>
       <w:tr>
+        <w:trPr>
+          <w:jc w:val="center"/>
+        </w:trPr>
         <w:tc>
           <w:tcPr>
-            <w:tcW w:w="1558" w:type="dxa"/>
+            <w:tcW w:w="625" w:type="dxa"/>
           </w:tcPr>
           <w:p>
+            <w:pPr>
+              <w:rPr>
+                <w:b/>
+                <w:sz w:val="18"/>
+              </w:rPr>
+            </w:pPr>
             <w:r>
+              <w:rPr>
+                <w:b/>
+                <w:sz w:val="18"/>
+              </w:rPr>
               <w:t>a1</w:t>
             </w:r>
           </w:p>
         </w:tc>
         <w:tc>
           <w:tcPr>
-            <w:tcW w:w="1558" w:type="dxa"/>
+            <w:tcW w:w="540" w:type="dxa"/>
           </w:tcPr>
           <w:p>
+            <w:pPr>
+              <w:rPr>
+                <w:b/>
+                <w:sz w:val="18"/>
+              </w:rPr>
+            </w:pPr>
             <w:r>
+              <w:rPr>
+                <w:b/>
+                <w:sz w:val="18"/>
+              </w:rPr>
               <w:t>a2</w:t>
             </w:r>
           </w:p>
         </w:tc>
         <w:tc>
           <w:tcPr>
-            <w:tcW w:w="1558" w:type="dxa"/>
+            <w:tcW w:w="1620" w:type="dxa"/>
           </w:tcPr>
           <w:p>
+            <w:pPr>
+              <w:rPr>
+                <w:b/>
+                <w:sz w:val="18"/>
+              </w:rPr>
+            </w:pPr>
             <w:r>
+              <w:rPr>
+                <w:b/>
+                <w:sz w:val="18"/>
+              </w:rPr>
               <w:t>a3</w:t>
             </w:r>
           </w:p>
         </w:tc>
         <w:tc>
           <w:tcPr>
-            <w:tcW w:w="1558" w:type="dxa"/>
+            <w:tcW w:w="1620" w:type="dxa"/>
           </w:tcPr>
           <w:p>
+            <w:pPr>
+              <w:rPr>
+                <w:b/>
+                <w:sz w:val="18"/>
+              </w:rPr>
+            </w:pPr>
             <w:r>
+              <w:rPr>
+                <w:b/>
+                <w:sz w:val="18"/>
+              </w:rPr>
               <w:t>a4</w:t>
             </w:r>
           </w:p>
         </w:tc>
         <w:tc>
           <w:tcPr>
-            <w:tcW w:w="1559" w:type="dxa"/>
+            <w:tcW w:w="1620" w:type="dxa"/>
           </w:tcPr>
           <w:p>
+            <w:pPr>
+              <w:rPr>
+                <w:b/>
+                <w:sz w:val="18"/>
+              </w:rPr>
+            </w:pPr>
             <w:r>
+              <w:rPr>
+                <w:b/>
+                <w:sz w:val="18"/>
+              </w:rPr>
               <w:t>a5</w:t>
             </w:r>
           </w:p>
         </w:tc>
         <w:tc>
           <w:tcPr>
-            <w:tcW w:w="1559" w:type="dxa"/>
+            <w:tcW w:w="540" w:type="dxa"/>
           </w:tcPr>
           <w:p>
+            <w:pPr>
+              <w:rPr>
+                <w:b/>
+                <w:sz w:val="18"/>
+              </w:rPr>
+            </w:pPr>
             <w:r>
+              <w:rPr>
+                <w:b/>
+                <w:sz w:val="18"/>
+              </w:rPr>
               <w:t>XOR</w:t>
             </w:r>
           </w:p>
         </w:tc>
       </w:tr>
       <w:tr>
+        <w:trPr>
+          <w:jc w:val="center"/>
+        </w:trPr>
         <w:tc>
           <w:tcPr>
-            <w:tcW w:w="1558" w:type="dxa"/>
+            <w:tcW w:w="625" w:type="dxa"/>
           </w:tcPr>
           <w:p>
+            <w:pPr>
+              <w:rPr>
+                <w:sz w:val="18"/>
+              </w:rPr>
+            </w:pPr>
             <w:r>
+              <w:rPr>
+                <w:sz w:val="18"/>
+              </w:rPr>
               <w:t>0</w:t>
             </w:r>
           </w:p>
         </w:tc>
         <w:tc>
           <w:tcPr>
-            <w:tcW w:w="1558" w:type="dxa"/>
+            <w:tcW w:w="540" w:type="dxa"/>
           </w:tcPr>
           <w:p>
+            <w:pPr>
+              <w:rPr>
+                <w:sz w:val="18"/>
+              </w:rPr>
+            </w:pPr>
             <w:r>
+              <w:rPr>
+                <w:sz w:val="18"/>
+              </w:rPr>
               <w:t>0</w:t>
             </w:r>
           </w:p>
         </w:tc>
         <w:tc>
           <w:tcPr>
-            <w:tcW w:w="1558" w:type="dxa"/>
+            <w:tcW w:w="1620" w:type="dxa"/>
           </w:tcPr>
           <w:p>
+            <w:pPr>
+              <w:rPr>
+                <w:sz w:val="18"/>
+              </w:rPr>
+            </w:pPr>
             <w:r>
+              <w:rPr>
+                <w:sz w:val="18"/>
+              </w:rPr>
               <w:t xml:space="preserve">0+0-.5=-.5 </w:t>
             </w:r>
             <w:r>
+              <w:rPr>
+                <w:sz w:val="18"/>
+              </w:rPr>
               <w:sym w:font="Wingdings" w:char="F0E0"/>
             </w:r>
             <w:r>
+              <w:rPr>
+                <w:sz w:val="18"/>
+              </w:rPr>
               <w:t xml:space="preserve"> 0</w:t>
             </w:r>
           </w:p>
         </w:tc>
         <w:tc>
           <w:tcPr>
-            <w:tcW w:w="1558" w:type="dxa"/>
+            <w:tcW w:w="1620" w:type="dxa"/>
           </w:tcPr>
           <w:p>
+            <w:pPr>
+              <w:rPr>
+                <w:sz w:val="18"/>
+              </w:rPr>
+            </w:pPr>
             <w:r>
+              <w:rPr>
+                <w:sz w:val="18"/>
+              </w:rPr>
               <w:t xml:space="preserve">0+0-.5=-.5 </w:t>
             </w:r>
             <w:r>
+              <w:rPr>
+                <w:sz w:val="18"/>
+              </w:rPr>
               <w:sym w:font="Wingdings" w:char="F0E0"/>
             </w:r>
             <w:r>
+              <w:rPr>
+                <w:sz w:val="18"/>
+              </w:rPr>
               <w:t xml:space="preserve"> 0</w:t>
             </w:r>
           </w:p>
         </w:tc>
         <w:tc>
           <w:tcPr>
-            <w:tcW w:w="1559" w:type="dxa"/>
+            <w:tcW w:w="1620" w:type="dxa"/>
           </w:tcPr>
           <w:p>
+            <w:pPr>
+              <w:rPr>
+                <w:sz w:val="18"/>
+              </w:rPr>
+            </w:pPr>
             <w:r>
+              <w:rPr>
+                <w:sz w:val="18"/>
+              </w:rPr>
               <w:t xml:space="preserve">0+0-.5=-.5 </w:t>
             </w:r>
             <w:r>
+              <w:rPr>
+                <w:sz w:val="18"/>
+              </w:rPr>
               <w:sym w:font="Wingdings" w:char="F0E0"/>
             </w:r>
             <w:r>
+              <w:rPr>
+                <w:sz w:val="18"/>
+              </w:rPr>
               <w:t xml:space="preserve"> 0</w:t>
             </w:r>
           </w:p>
         </w:tc>
         <w:tc>
           <w:tcPr>
-            <w:tcW w:w="1559" w:type="dxa"/>
+            <w:tcW w:w="540" w:type="dxa"/>
           </w:tcPr>
           <w:p>
+            <w:pPr>
+              <w:rPr>
+                <w:sz w:val="18"/>
+              </w:rPr>
+            </w:pPr>
             <w:r>
+              <w:rPr>
+                <w:sz w:val="18"/>
+              </w:rPr>
               <w:t>0</w:t>
             </w:r>
           </w:p>
         </w:tc>
       </w:tr>
       <w:tr>
+        <w:trPr>
+          <w:jc w:val="center"/>
+        </w:trPr>
         <w:tc>
           <w:tcPr>
-            <w:tcW w:w="1558" w:type="dxa"/>
+            <w:tcW w:w="625" w:type="dxa"/>
           </w:tcPr>
           <w:p>
+            <w:pPr>
+              <w:rPr>
+                <w:sz w:val="18"/>
+              </w:rPr>
+            </w:pPr>
             <w:r>
+              <w:rPr>
+                <w:sz w:val="18"/>
+              </w:rPr>
               <w:t>0</w:t>
             </w:r>
           </w:p>
         </w:tc>
         <w:tc>
           <w:tcPr>
-            <w:tcW w:w="1558" w:type="dxa"/>
+            <w:tcW w:w="540" w:type="dxa"/>
           </w:tcPr>
           <w:p>
+            <w:pPr>
+              <w:rPr>
+                <w:sz w:val="18"/>
+              </w:rPr>
+            </w:pPr>
             <w:r>
+              <w:rPr>
+                <w:sz w:val="18"/>
+              </w:rPr>
               <w:t>1</w:t>
             </w:r>
           </w:p>
         </w:tc>
         <w:tc>
           <w:tcPr>
-            <w:tcW w:w="1558" w:type="dxa"/>
+            <w:tcW w:w="1620" w:type="dxa"/>
           </w:tcPr>
           <w:p>
+            <w:pPr>
+              <w:rPr>
+                <w:sz w:val="18"/>
+              </w:rPr>
+            </w:pPr>
             <w:r>
+              <w:rPr>
+                <w:sz w:val="18"/>
+              </w:rPr>
               <w:t xml:space="preserve">0-1-.5=-1.5 </w:t>
             </w:r>
             <w:r>
+              <w:rPr>
+                <w:sz w:val="18"/>
+              </w:rPr>
               <w:sym w:font="Wingdings" w:char="F0E0"/>
             </w:r>
             <w:r>
+              <w:rPr>
+                <w:sz w:val="18"/>
+              </w:rPr>
               <w:t xml:space="preserve"> 0</w:t>
             </w:r>
           </w:p>
         </w:tc>
         <w:tc>
           <w:tcPr>
-            <w:tcW w:w="1558" w:type="dxa"/>
+            <w:tcW w:w="1620" w:type="dxa"/>
           </w:tcPr>
           <w:p>
+            <w:pPr>
+              <w:rPr>
+                <w:sz w:val="18"/>
+              </w:rPr>
+            </w:pPr>
             <w:r>
+              <w:rPr>
+                <w:sz w:val="18"/>
+              </w:rPr>
               <w:t xml:space="preserve">0+1-.5=.5 </w:t>
             </w:r>
             <w:r>
+              <w:rPr>
+                <w:sz w:val="18"/>
+              </w:rPr>
               <w:sym w:font="Wingdings" w:char="F0E0"/>
             </w:r>
             <w:r>
+              <w:rPr>
+                <w:sz w:val="18"/>
+              </w:rPr>
               <w:t xml:space="preserve"> 1</w:t>
             </w:r>
           </w:p>
         </w:tc>
         <w:tc>
           <w:tcPr>
-            <w:tcW w:w="1559" w:type="dxa"/>
+            <w:tcW w:w="1620" w:type="dxa"/>
           </w:tcPr>
           <w:p>
+            <w:pPr>
+              <w:rPr>
+                <w:sz w:val="18"/>
+              </w:rPr>
+            </w:pPr>
             <w:r>
+              <w:rPr>
+                <w:sz w:val="18"/>
+              </w:rPr>
               <w:t xml:space="preserve">0+1-.5=.5 </w:t>
             </w:r>
             <w:r>
+              <w:rPr>
+                <w:sz w:val="18"/>
+              </w:rPr>
               <w:sym w:font="Wingdings" w:char="F0E0"/>
             </w:r>
             <w:r>
+              <w:rPr>
+                <w:sz w:val="18"/>
+              </w:rPr>
               <w:t xml:space="preserve"> 1</w:t>
             </w:r>
           </w:p>
         </w:tc>
         <w:tc>
           <w:tcPr>
-            <w:tcW w:w="1559" w:type="dxa"/>
+            <w:tcW w:w="540" w:type="dxa"/>
           </w:tcPr>
           <w:p>
+            <w:pPr>
+              <w:rPr>
+                <w:sz w:val="18"/>
+              </w:rPr>
+            </w:pPr>
             <w:r>
+              <w:rPr>
+                <w:sz w:val="18"/>
+              </w:rPr>
               <w:t>1</w:t>
             </w:r>
           </w:p>
         </w:tc>
       </w:tr>
       <w:tr>
+        <w:trPr>
+          <w:jc w:val="center"/>
+        </w:trPr>
         <w:tc>
           <w:tcPr>
-            <w:tcW w:w="1558" w:type="dxa"/>
+            <w:tcW w:w="625" w:type="dxa"/>
           </w:tcPr>
           <w:p>
+            <w:pPr>
+              <w:rPr>
+                <w:sz w:val="18"/>
+              </w:rPr>
+            </w:pPr>
             <w:r>
+              <w:rPr>
+                <w:sz w:val="18"/>
+              </w:rPr>
               <w:t>1</w:t>
             </w:r>
           </w:p>
         </w:tc>
         <w:tc>
           <w:tcPr>
-            <w:tcW w:w="1558" w:type="dxa"/>
+            <w:tcW w:w="540" w:type="dxa"/>
           </w:tcPr>
           <w:p>
+            <w:pPr>
+              <w:rPr>
+                <w:sz w:val="18"/>
+              </w:rPr>
+            </w:pPr>
             <w:r>
+              <w:rPr>
+                <w:sz w:val="18"/>
+              </w:rPr>
               <w:t>0</w:t>
             </w:r>
           </w:p>
         </w:tc>
         <w:tc>
           <w:tcPr>
-            <w:tcW w:w="1558" w:type="dxa"/>
+            <w:tcW w:w="1620" w:type="dxa"/>
           </w:tcPr>
           <w:p>
+            <w:pPr>
+              <w:rPr>
+                <w:sz w:val="18"/>
+              </w:rPr>
+            </w:pPr>
             <w:r>
+              <w:rPr>
+                <w:sz w:val="18"/>
+              </w:rPr>
               <w:t xml:space="preserve">1+0-.5=.5 </w:t>
             </w:r>
             <w:r>
+              <w:rPr>
+                <w:sz w:val="18"/>
+              </w:rPr>
               <w:sym w:font="Wingdings" w:char="F0E0"/>
             </w:r>
             <w:r>
+              <w:rPr>
+                <w:sz w:val="18"/>
+              </w:rPr>
               <w:t xml:space="preserve"> 1</w:t>
             </w:r>
           </w:p>
         </w:tc>
         <w:tc>
           <w:tcPr>
-            <w:tcW w:w="1558" w:type="dxa"/>
+            <w:tcW w:w="1620" w:type="dxa"/>
           </w:tcPr>
           <w:p>
+            <w:pPr>
+              <w:rPr>
+                <w:sz w:val="18"/>
+              </w:rPr>
+            </w:pPr>
             <w:r>
+              <w:rPr>
+                <w:sz w:val="18"/>
+              </w:rPr>
               <w:t xml:space="preserve">-1+0-.5=-1.5 </w:t>
             </w:r>
             <w:r>
+              <w:rPr>
+                <w:sz w:val="18"/>
+              </w:rPr>
               <w:sym w:font="Wingdings" w:char="F0E0"/>
             </w:r>
             <w:r>
+              <w:rPr>
+                <w:sz w:val="18"/>
+              </w:rPr>
               <w:t xml:space="preserve"> 0</w:t>
             </w:r>
           </w:p>
         </w:tc>
         <w:tc>
           <w:tcPr>
-            <w:tcW w:w="1559" w:type="dxa"/>
+            <w:tcW w:w="1620" w:type="dxa"/>
           </w:tcPr>
           <w:p>
+            <w:pPr>
+              <w:rPr>
+                <w:sz w:val="18"/>
+              </w:rPr>
+            </w:pPr>
             <w:r>
+              <w:rPr>
+                <w:sz w:val="18"/>
+              </w:rPr>
               <w:t>1+0-.5</w:t>
             </w:r>
             <w:r>
+              <w:rPr>
+                <w:sz w:val="18"/>
+              </w:rPr>
               <w:t xml:space="preserve">=.5 </w:t>
             </w:r>
             <w:r>
+              <w:rPr>
+                <w:sz w:val="18"/>
+              </w:rPr>
               <w:sym w:font="Wingdings" w:char="F0E0"/>
             </w:r>
             <w:r>
+              <w:rPr>
+                <w:sz w:val="18"/>
+              </w:rPr>
               <w:t xml:space="preserve"> 1</w:t>
             </w:r>
           </w:p>
         </w:tc>
         <w:tc>
           <w:tcPr>
-            <w:tcW w:w="1559" w:type="dxa"/>
+            <w:tcW w:w="540" w:type="dxa"/>
           </w:tcPr>
           <w:p>
+            <w:pPr>
+              <w:rPr>
+                <w:sz w:val="18"/>
+              </w:rPr>
+            </w:pPr>
             <w:r>
+              <w:rPr>
+                <w:sz w:val="18"/>
+              </w:rPr>
               <w:t>1</w:t>
             </w:r>
           </w:p>
         </w:tc>
       </w:tr>
       <w:tr>
+        <w:trPr>
+          <w:jc w:val="center"/>
+        </w:trPr>
         <w:tc>
           <w:tcPr>
-            <w:tcW w:w="1558" w:type="dxa"/>
+            <w:tcW w:w="625" w:type="dxa"/>
           </w:tcPr>
           <w:p>
+            <w:pPr>
+              <w:rPr>
+                <w:sz w:val="18"/>
+              </w:rPr>
+            </w:pPr>
             <w:r>
+              <w:rPr>
+                <w:sz w:val="18"/>
+              </w:rPr>
               <w:t>1</w:t>
             </w:r>
           </w:p>
         </w:tc>
         <w:tc>
           <w:tcPr>
-            <w:tcW w:w="1558" w:type="dxa"/>
+            <w:tcW w:w="540" w:type="dxa"/>
           </w:tcPr>
           <w:p>
+            <w:pPr>
+              <w:rPr>
+                <w:sz w:val="18"/>
+              </w:rPr>
+            </w:pPr>
             <w:r>
+              <w:rPr>
+                <w:sz w:val="18"/>
+              </w:rPr>
               <w:t>1</w:t>
             </w:r>
           </w:p>
         </w:tc>
         <w:tc>
           <w:tcPr>
-            <w:tcW w:w="1558" w:type="dxa"/>
+            <w:tcW w:w="1620" w:type="dxa"/>
           </w:tcPr>
           <w:p>
+            <w:pPr>
+              <w:rPr>
+                <w:sz w:val="18"/>
+              </w:rPr>
+            </w:pPr>
             <w:r>
+              <w:rPr>
+                <w:sz w:val="18"/>
+              </w:rPr>
               <w:t xml:space="preserve">1-1-.5=-.5 </w:t>
             </w:r>
             <w:r>
+              <w:rPr>
+                <w:sz w:val="18"/>
+              </w:rPr>
               <w:sym w:font="Wingdings" w:char="F0E0"/>
             </w:r>
             <w:r>
+              <w:rPr>
+                <w:sz w:val="18"/>
+              </w:rPr>
               <w:t xml:space="preserve"> 0</w:t>
             </w:r>
           </w:p>
         </w:tc>
         <w:tc>
           <w:tcPr>
-            <w:tcW w:w="1558" w:type="dxa"/>
+            <w:tcW w:w="1620" w:type="dxa"/>
           </w:tcPr>
           <w:p>
+            <w:pPr>
+              <w:rPr>
+                <w:sz w:val="18"/>
+              </w:rPr>
+            </w:pPr>
             <w:r>
+              <w:rPr>
+                <w:sz w:val="18"/>
+              </w:rPr>
               <w:t>-1+1</w:t>
             </w:r>
             <w:r>
+              <w:rPr>
+                <w:sz w:val="18"/>
+              </w:rPr>
               <w:t xml:space="preserve">-.5=-.5 </w:t>
             </w:r>
             <w:r>
+              <w:rPr>
+                <w:sz w:val="18"/>
+              </w:rPr>
               <w:sym w:font="Wingdings" w:char="F0E0"/>
             </w:r>
             <w:r>
+              <w:rPr>
+                <w:sz w:val="18"/>
+              </w:rPr>
               <w:t xml:space="preserve"> 0</w:t>
             </w:r>
           </w:p>
         </w:tc>
         <w:tc>
           <w:tcPr>
-            <w:tcW w:w="1559" w:type="dxa"/>
+            <w:tcW w:w="1620" w:type="dxa"/>
           </w:tcPr>
           <w:p>
+            <w:pPr>
+              <w:rPr>
+                <w:sz w:val="18"/>
+              </w:rPr>
+            </w:pPr>
             <w:r>
+              <w:rPr>
+                <w:sz w:val="18"/>
+              </w:rPr>
               <w:t xml:space="preserve">0+0-.5=-.5 </w:t>
             </w:r>
             <w:r>
+              <w:rPr>
+                <w:sz w:val="18"/>
+              </w:rPr>
               <w:sym w:font="Wingdings" w:char="F0E0"/>
             </w:r>
             <w:r>
+              <w:rPr>
+                <w:sz w:val="18"/>
+              </w:rPr>
               <w:t xml:space="preserve"> 0</w:t>
             </w:r>
           </w:p>
         </w:tc>
         <w:tc>
           <w:tcPr>
-            <w:tcW w:w="1559" w:type="dxa"/>
+            <w:tcW w:w="540" w:type="dxa"/>
           </w:tcPr>
           <w:p>
+            <w:pPr>
+              <w:rPr>
+                <w:sz w:val="18"/>
+              </w:rPr>
+            </w:pPr>
             <w:r>
+              <w:rPr>
+                <w:sz w:val="18"/>
+              </w:rPr>
               <w:t>0</w:t>
             </w:r>
           </w:p>

</xml_diff>